<commit_message>
feat: background music and added scenes to git
</commit_message>
<xml_diff>
--- a/Logboek.docx
+++ b/Logboek.docx
@@ -279,94 +279,35 @@
           <w:szCs w:val="24"/>
         </w:rPr>
         <w:br/>
-        <w:t>In mijn code heb ik ingesteld dat de obstakels spawnen tussen x: -5.5 en x: 4</w:t>
-      </w:r>
-      <w:r>
-        <w:rPr>
-          <w:sz w:val="24"/>
-          <w:szCs w:val="24"/>
-        </w:rPr>
-        <w:t xml:space="preserve"> en voor de obstakels een prefab gedownload uit de </w:t>
-      </w:r>
-      <w:proofErr w:type="spellStart"/>
-      <w:r>
-        <w:rPr>
-          <w:sz w:val="24"/>
-          <w:szCs w:val="24"/>
-        </w:rPr>
-        <w:t>Unity</w:t>
-      </w:r>
-      <w:proofErr w:type="spellEnd"/>
-      <w:r>
-        <w:rPr>
-          <w:sz w:val="24"/>
-          <w:szCs w:val="24"/>
-        </w:rPr>
-        <w:t xml:space="preserve"> store. Daarna heb ik de </w:t>
-      </w:r>
-      <w:proofErr w:type="spellStart"/>
-      <w:r>
-        <w:rPr>
-          <w:sz w:val="24"/>
-          <w:szCs w:val="24"/>
-        </w:rPr>
-        <w:t>collision</w:t>
-      </w:r>
-      <w:proofErr w:type="spellEnd"/>
-      <w:r>
-        <w:rPr>
-          <w:sz w:val="24"/>
-          <w:szCs w:val="24"/>
-        </w:rPr>
-        <w:t xml:space="preserve"> </w:t>
-      </w:r>
-      <w:proofErr w:type="spellStart"/>
-      <w:r>
-        <w:rPr>
-          <w:sz w:val="24"/>
-          <w:szCs w:val="24"/>
-        </w:rPr>
-        <w:t>detecting</w:t>
-      </w:r>
-      <w:proofErr w:type="spellEnd"/>
-      <w:r>
-        <w:rPr>
-          <w:sz w:val="24"/>
-          <w:szCs w:val="24"/>
-        </w:rPr>
-        <w:t xml:space="preserve"> gemaakt, dus wanneer de auto (de </w:t>
-      </w:r>
-      <w:proofErr w:type="spellStart"/>
-      <w:r>
-        <w:rPr>
-          <w:sz w:val="24"/>
-          <w:szCs w:val="24"/>
-        </w:rPr>
-        <w:t>player</w:t>
-      </w:r>
-      <w:proofErr w:type="spellEnd"/>
-      <w:r>
-        <w:rPr>
-          <w:sz w:val="24"/>
-          <w:szCs w:val="24"/>
-        </w:rPr>
-        <w:t xml:space="preserve">) een obstakel raakt. Hiervoor heb ik bedacht, dat als je een obstakel raakt, dat er 20% </w:t>
-      </w:r>
-      <w:proofErr w:type="spellStart"/>
-      <w:r>
-        <w:rPr>
-          <w:sz w:val="24"/>
-          <w:szCs w:val="24"/>
-        </w:rPr>
-        <w:t>damage</w:t>
-      </w:r>
-      <w:proofErr w:type="spellEnd"/>
-      <w:r>
-        <w:rPr>
-          <w:sz w:val="24"/>
-          <w:szCs w:val="24"/>
-        </w:rPr>
-        <w:t xml:space="preserve"> bij je auto komt. </w:t>
+        <w:t>In mijn code heb ik ingesteld dat de obstakels spawnen tussen x: -5</w:t>
+      </w:r>
+      <w:r>
+        <w:rPr>
+          <w:sz w:val="24"/>
+          <w:szCs w:val="24"/>
+        </w:rPr>
+        <w:t>.6</w:t>
+      </w:r>
+      <w:r>
+        <w:rPr>
+          <w:sz w:val="24"/>
+          <w:szCs w:val="24"/>
+        </w:rPr>
+        <w:t xml:space="preserve"> en x: </w:t>
+      </w:r>
+      <w:r>
+        <w:rPr>
+          <w:sz w:val="24"/>
+          <w:szCs w:val="24"/>
+        </w:rPr>
+        <w:t>2.85</w:t>
+      </w:r>
+      <w:r>
+        <w:rPr>
+          <w:sz w:val="24"/>
+          <w:szCs w:val="24"/>
+        </w:rPr>
+        <w:t xml:space="preserve"> en voor de obstakels een prefab gedownload uit de Unity store. Daarna heb ik de collision detecting gemaakt, dus wanneer de auto (de player) een obstakel raakt. Hiervoor heb ik bedacht, dat als je een obstakel raakt, dat er 20% damage bij je auto komt. </w:t>
       </w:r>
     </w:p>
     <w:p>
@@ -562,16 +503,41 @@
           <w:sz w:val="28"/>
           <w:szCs w:val="28"/>
         </w:rPr>
-        <w:t>Testverslag game</w:t>
-      </w:r>
-    </w:p>
-    <w:p>
-      <w:pPr>
-        <w:rPr>
-          <w:b/>
-          <w:bCs/>
-          <w:sz w:val="28"/>
-          <w:szCs w:val="28"/>
+        <w:t xml:space="preserve">Eerste </w:t>
+      </w:r>
+      <w:r>
+        <w:rPr>
+          <w:b/>
+          <w:bCs/>
+          <w:sz w:val="28"/>
+          <w:szCs w:val="28"/>
+        </w:rPr>
+        <w:t>Testverslag</w:t>
+      </w:r>
+      <w:r>
+        <w:rPr>
+          <w:b/>
+          <w:bCs/>
+          <w:sz w:val="28"/>
+          <w:szCs w:val="28"/>
+        </w:rPr>
+        <w:t>/feedback op mijn</w:t>
+      </w:r>
+      <w:r>
+        <w:rPr>
+          <w:b/>
+          <w:bCs/>
+          <w:sz w:val="28"/>
+          <w:szCs w:val="28"/>
+        </w:rPr>
+        <w:t xml:space="preserve"> game</w:t>
+      </w:r>
+    </w:p>
+    <w:p>
+      <w:pPr>
+        <w:rPr>
+          <w:sz w:val="24"/>
+          <w:szCs w:val="24"/>
         </w:rPr>
       </w:pPr>
       <w:r>
@@ -604,14 +570,105 @@
         <w:br/>
         <w:t>Ook was de feedback gegeven dat het best saai was dat er maar één soort obstakel was, dit heb ik nog snel op de laatste dag aangepast omdat ik dit helemaal was vergeten, er word nu i.p.v. één obstakel, vier verschillende soorten obstakels gespawned</w:t>
       </w:r>
-      <w:r>
-        <w:rPr>
-          <w:b/>
-          <w:bCs/>
-          <w:sz w:val="28"/>
-          <w:szCs w:val="28"/>
-        </w:rPr>
-        <w:br/>
+    </w:p>
+    <w:p>
+      <w:pPr>
+        <w:rPr>
+          <w:sz w:val="24"/>
+          <w:szCs w:val="24"/>
+        </w:rPr>
+      </w:pPr>
+    </w:p>
+    <w:p>
+      <w:pPr>
+        <w:rPr>
+          <w:b/>
+          <w:bCs/>
+          <w:sz w:val="28"/>
+          <w:szCs w:val="28"/>
+        </w:rPr>
+      </w:pPr>
+      <w:r>
+        <w:rPr>
+          <w:b/>
+          <w:bCs/>
+          <w:sz w:val="28"/>
+          <w:szCs w:val="28"/>
+        </w:rPr>
+        <w:lastRenderedPageBreak/>
+        <w:t>Tweede testverslag/feedback op mijn game</w:t>
+      </w:r>
+    </w:p>
+    <w:p>
+      <w:pPr>
+        <w:rPr>
+          <w:sz w:val="24"/>
+          <w:szCs w:val="24"/>
+        </w:rPr>
+      </w:pPr>
+      <w:r>
+        <w:rPr>
+          <w:sz w:val="24"/>
+          <w:szCs w:val="24"/>
+        </w:rPr>
+        <w:t>Aan het begin van mijn laatste dag dat ik aan mijn game kon werken, heb ik hem laten testen door mijn vriendin.</w:t>
+      </w:r>
+      <w:r>
+        <w:rPr>
+          <w:sz w:val="24"/>
+          <w:szCs w:val="24"/>
+        </w:rPr>
+        <w:t xml:space="preserve"> Ze heeft hem gespeelt, ze vond het heel leuk dat er verschillende obstakels in zaten en ze vond het ook erg leuk dat de game steeds een beetje moeilijker werd. Ze kwam met het idee om een achtergrond muziekje toe te voegen als je aan het rijden bent, dus die heb ik daarna meteen toegevoegd.</w:t>
+      </w:r>
+    </w:p>
+    <w:p>
+      <w:pPr>
+        <w:rPr>
+          <w:sz w:val="24"/>
+          <w:szCs w:val="24"/>
+        </w:rPr>
+      </w:pPr>
+    </w:p>
+    <w:p>
+      <w:pPr>
+        <w:rPr>
+          <w:sz w:val="24"/>
+          <w:szCs w:val="24"/>
+        </w:rPr>
+      </w:pPr>
+      <w:r>
+        <w:rPr>
+          <w:b/>
+          <w:bCs/>
+          <w:sz w:val="28"/>
+          <w:szCs w:val="28"/>
+        </w:rPr>
+        <w:t>Feedbackverslag</w:t>
+      </w:r>
+      <w:r>
+        <w:rPr>
+          <w:b/>
+          <w:bCs/>
+          <w:sz w:val="28"/>
+          <w:szCs w:val="28"/>
+        </w:rPr>
+        <w:t xml:space="preserve"> Game Design Document</w:t>
+      </w:r>
+      <w:r>
+        <w:rPr>
+          <w:b/>
+          <w:bCs/>
+          <w:sz w:val="28"/>
+          <w:szCs w:val="28"/>
+        </w:rPr>
+        <w:br/>
+      </w:r>
+      <w:r>
+        <w:rPr>
+          <w:sz w:val="24"/>
+          <w:szCs w:val="24"/>
+        </w:rPr>
+        <w:t>Ik heb mijn broer gevraagd of hij feedback kon geven op mijn Game Design Document. Ik heb hem natuurlijk eerst uitgelegd wat het allemaal inhoud. Ik had eerst in mijn Game Design Document staan, dat de score omhoog gaat, wanneer je een munt aanraakt, maar mijn broer zei dat het misschien beter is als je de munten weglaat en je de score gewoon laat oplopen wanneer je verder komt in de game, anders is de game misschien iets te moeilijk, omdat</w:t>
       </w:r>
     </w:p>
     <w:p>

</xml_diff>